<commit_message>
Git ignore improved and reflection added
</commit_message>
<xml_diff>
--- a/Final_Superconductivity/Superconductivity Executive Summary.docx
+++ b/Final_Superconductivity/Superconductivity Executive Summary.docx
@@ -104,13 +104,29 @@
     </w:p>
     <w:p>
       <w:r>
-        <w:t>The model used an XGBoost regression</w:t>
+        <w:t xml:space="preserve">The model used an </w:t>
+      </w:r>
+      <w:proofErr w:type="spellStart"/>
+      <w:r>
+        <w:t>XGBoost</w:t>
+      </w:r>
+      <w:proofErr w:type="spellEnd"/>
+      <w:r>
+        <w:t xml:space="preserve"> regression</w:t>
       </w:r>
       <w:r>
         <w:t>.</w:t>
       </w:r>
       <w:r>
-        <w:t xml:space="preserve"> The top characteristics that influenced the accuracy of predicting critical temperature were listed above. Additional features were present but didn’t have as much of a significant impact. A base model was constructed and with minimal data and feature engineering, a root mean squared error was about 9.3 Kelvin. Then, using GridSearchCV, a handful of hyperparameters were brute force tuned to improve the models performance. This new model did demonstrate an improvement of a root mean squared error of 8.86 Kelvin. The predictions compared to the actuals for each model are shown here:</w:t>
+        <w:t xml:space="preserve"> The top characteristics that influenced the accuracy of predicting critical temperature were listed above. Additional features were present but didn’t have as much of a significant impact. A base model was constructed and with minimal data and feature engineering, a root mean squared error was about 9.3 Kelvin. Then, using </w:t>
+      </w:r>
+      <w:proofErr w:type="spellStart"/>
+      <w:r>
+        <w:t>GridSearchCV</w:t>
+      </w:r>
+      <w:proofErr w:type="spellEnd"/>
+      <w:r>
+        <w:t>, a handful of hyperparameters were brute force tuned to improve the models performance. This new model did demonstrate an improvement of a root mean squared error of 8.86 Kelvin. The predictions compared to the actuals for each model are shown here:</w:t>
       </w:r>
     </w:p>
     <w:tbl>
@@ -309,10 +325,36 @@
     </w:p>
     <w:p>
       <w:r>
-        <w:t>Below are Github Gist links to the notebooks we used during this case study:</w:t>
+        <w:t xml:space="preserve">Below </w:t>
+      </w:r>
+      <w:r>
+        <w:t xml:space="preserve">is the </w:t>
+      </w:r>
+      <w:proofErr w:type="spellStart"/>
+      <w:r>
+        <w:t>github</w:t>
+      </w:r>
+      <w:proofErr w:type="spellEnd"/>
+      <w:r>
+        <w:t xml:space="preserve"> link to the </w:t>
+      </w:r>
+      <w:proofErr w:type="spellStart"/>
+      <w:r>
+        <w:t>Jupyter</w:t>
+      </w:r>
+      <w:proofErr w:type="spellEnd"/>
+      <w:r>
+        <w:t xml:space="preserve"> notebook</w:t>
+      </w:r>
+      <w:r>
+        <w:t>:</w:t>
       </w:r>
     </w:p>
-    <w:p/>
+    <w:p>
+      <w:r>
+        <w:t>https://github.com/coderzhent/Machine-Learning/blob/main/Final_Superconductivity/superconduct.ipynb</w:t>
+      </w:r>
+    </w:p>
     <w:p/>
     <w:p>
       <w:pPr>

</xml_diff>